<commit_message>
comment to save cleanphybev dataset and to remove bointun subset from analysis
</commit_message>
<xml_diff>
--- a/Behavior and physiology stat files/estagr file showing creation of fe_estug.docx
+++ b/Behavior and physiology stat files/estagr file showing creation of fe_estug.docx
@@ -308,21 +308,7 @@
           <w:sz w:val="24"/>
           <w:szCs w:val="24"/>
         </w:rPr>
-        <w:t xml:space="preserve">-03  -10.46   </w:t>
-      </w:r>
-      <w:r>
-        <w:rPr>
-          <w:sz w:val="24"/>
-          <w:szCs w:val="24"/>
-        </w:rPr>
-        <w:t xml:space="preserve">   </w:t>
-      </w:r>
-      <w:r>
-        <w:rPr>
-          <w:sz w:val="24"/>
-          <w:szCs w:val="24"/>
-        </w:rPr>
-        <w:t>&lt;2e-16 ***</w:t>
+        <w:t>-03  -10.46      &lt;2e-16 ***</w:t>
       </w:r>
     </w:p>
     <w:p>
@@ -497,11 +483,521 @@
           <w:szCs w:val="24"/>
         </w:rPr>
         <w:t>Number of Fisher Scoring iterations: 4</w:t>
+      </w:r>
+    </w:p>
+    <w:p>
+      <w:pPr>
+        <w:rPr>
+          <w:sz w:val="24"/>
+          <w:szCs w:val="24"/>
+        </w:rPr>
+      </w:pPr>
+      <w:proofErr w:type="spellStart"/>
+      <w:proofErr w:type="gramStart"/>
+      <w:r>
+        <w:rPr>
+          <w:sz w:val="24"/>
+          <w:szCs w:val="24"/>
+        </w:rPr>
+        <w:t>glm</w:t>
+      </w:r>
+      <w:proofErr w:type="spellEnd"/>
+      <w:r>
+        <w:rPr>
+          <w:sz w:val="24"/>
+          <w:szCs w:val="24"/>
+        </w:rPr>
+        <w:t>(</w:t>
+      </w:r>
+      <w:proofErr w:type="gramEnd"/>
+      <w:r>
+        <w:rPr>
+          <w:sz w:val="24"/>
+          <w:szCs w:val="24"/>
+        </w:rPr>
+        <w:t xml:space="preserve">formula = </w:t>
+      </w:r>
+      <w:proofErr w:type="spellStart"/>
+      <w:r>
+        <w:rPr>
+          <w:sz w:val="24"/>
+          <w:szCs w:val="24"/>
+        </w:rPr>
+        <w:t>fe_est</w:t>
+      </w:r>
+      <w:proofErr w:type="spellEnd"/>
+      <w:r>
+        <w:rPr>
+          <w:sz w:val="24"/>
+          <w:szCs w:val="24"/>
+        </w:rPr>
+        <w:t xml:space="preserve"> ~ </w:t>
+      </w:r>
+      <w:proofErr w:type="spellStart"/>
+      <w:r>
+        <w:rPr>
+          <w:sz w:val="24"/>
+          <w:szCs w:val="24"/>
+        </w:rPr>
+        <w:t>mal_agr</w:t>
+      </w:r>
+      <w:proofErr w:type="spellEnd"/>
+      <w:r>
+        <w:rPr>
+          <w:sz w:val="24"/>
+          <w:szCs w:val="24"/>
+        </w:rPr>
+        <w:t xml:space="preserve"> + I(fe_estug^2), family = "</w:t>
+      </w:r>
+      <w:proofErr w:type="spellStart"/>
+      <w:r>
+        <w:rPr>
+          <w:sz w:val="24"/>
+          <w:szCs w:val="24"/>
+        </w:rPr>
+        <w:t>quasipoisson</w:t>
+      </w:r>
+      <w:proofErr w:type="spellEnd"/>
+      <w:r>
+        <w:rPr>
+          <w:sz w:val="24"/>
+          <w:szCs w:val="24"/>
+        </w:rPr>
+        <w:t xml:space="preserve">", </w:t>
+      </w:r>
+    </w:p>
+    <w:p>
+      <w:pPr>
+        <w:rPr>
+          <w:sz w:val="24"/>
+          <w:szCs w:val="24"/>
+        </w:rPr>
+      </w:pPr>
+      <w:r>
+        <w:rPr>
+          <w:sz w:val="24"/>
+          <w:szCs w:val="24"/>
+        </w:rPr>
+        <w:lastRenderedPageBreak/>
+        <w:t xml:space="preserve">    </w:t>
+      </w:r>
+      <w:proofErr w:type="spellStart"/>
+      <w:proofErr w:type="gramStart"/>
+      <w:r>
+        <w:rPr>
+          <w:sz w:val="24"/>
+          <w:szCs w:val="24"/>
+        </w:rPr>
+        <w:t>na.action</w:t>
+      </w:r>
+      <w:proofErr w:type="spellEnd"/>
+      <w:proofErr w:type="gramEnd"/>
+      <w:r>
+        <w:rPr>
+          <w:sz w:val="24"/>
+          <w:szCs w:val="24"/>
+        </w:rPr>
+        <w:t xml:space="preserve"> = "</w:t>
+      </w:r>
+      <w:proofErr w:type="spellStart"/>
+      <w:r>
+        <w:rPr>
+          <w:sz w:val="24"/>
+          <w:szCs w:val="24"/>
+        </w:rPr>
+        <w:t>na.exclude</w:t>
+      </w:r>
+      <w:proofErr w:type="spellEnd"/>
+      <w:r>
+        <w:rPr>
+          <w:sz w:val="24"/>
+          <w:szCs w:val="24"/>
+        </w:rPr>
+        <w:t>")</w:t>
+      </w:r>
+    </w:p>
+    <w:p>
+      <w:pPr>
+        <w:rPr>
+          <w:sz w:val="24"/>
+          <w:szCs w:val="24"/>
+        </w:rPr>
+      </w:pPr>
+    </w:p>
+    <w:p>
+      <w:pPr>
+        <w:rPr>
+          <w:sz w:val="24"/>
+          <w:szCs w:val="24"/>
+        </w:rPr>
+      </w:pPr>
+      <w:r>
+        <w:rPr>
+          <w:sz w:val="24"/>
+          <w:szCs w:val="24"/>
+        </w:rPr>
+        <w:t xml:space="preserve">Deviance Residuals: </w:t>
+      </w:r>
+    </w:p>
+    <w:p>
+      <w:pPr>
+        <w:rPr>
+          <w:sz w:val="24"/>
+          <w:szCs w:val="24"/>
+        </w:rPr>
+      </w:pPr>
+      <w:r>
+        <w:rPr>
+          <w:sz w:val="24"/>
+          <w:szCs w:val="24"/>
+        </w:rPr>
+        <w:t xml:space="preserve">    Min       1Q   Median       3Q      Max  </w:t>
+      </w:r>
+    </w:p>
+    <w:p>
+      <w:pPr>
+        <w:rPr>
+          <w:sz w:val="24"/>
+          <w:szCs w:val="24"/>
+        </w:rPr>
+      </w:pPr>
+      <w:r>
+        <w:rPr>
+          <w:sz w:val="24"/>
+          <w:szCs w:val="24"/>
+        </w:rPr>
+        <w:t xml:space="preserve">-44.778   -5.613    0.345    6.712   13.055  </w:t>
+      </w:r>
+    </w:p>
+    <w:p>
+      <w:pPr>
+        <w:rPr>
+          <w:sz w:val="24"/>
+          <w:szCs w:val="24"/>
+        </w:rPr>
+      </w:pPr>
+    </w:p>
+    <w:p>
+      <w:pPr>
+        <w:rPr>
+          <w:sz w:val="24"/>
+          <w:szCs w:val="24"/>
+        </w:rPr>
+      </w:pPr>
+      <w:r>
+        <w:rPr>
+          <w:sz w:val="24"/>
+          <w:szCs w:val="24"/>
+        </w:rPr>
+        <w:t>Coefficients:</w:t>
+      </w:r>
+    </w:p>
+    <w:p>
+      <w:pPr>
+        <w:rPr>
+          <w:sz w:val="24"/>
+          <w:szCs w:val="24"/>
+        </w:rPr>
+      </w:pPr>
+      <w:r>
+        <w:rPr>
+          <w:sz w:val="24"/>
+          <w:szCs w:val="24"/>
+        </w:rPr>
+        <w:t xml:space="preserve">                Estimate Std. Error t value </w:t>
+      </w:r>
+      <w:proofErr w:type="spellStart"/>
+      <w:r>
+        <w:rPr>
+          <w:sz w:val="24"/>
+          <w:szCs w:val="24"/>
+        </w:rPr>
+        <w:t>Pr</w:t>
+      </w:r>
+      <w:proofErr w:type="spellEnd"/>
+      <w:r>
+        <w:rPr>
+          <w:sz w:val="24"/>
+          <w:szCs w:val="24"/>
+        </w:rPr>
+        <w:t xml:space="preserve">(&gt;|t|)    </w:t>
+      </w:r>
+    </w:p>
+    <w:p>
+      <w:pPr>
+        <w:rPr>
+          <w:sz w:val="24"/>
+          <w:szCs w:val="24"/>
+        </w:rPr>
+      </w:pPr>
+      <w:r>
+        <w:rPr>
+          <w:sz w:val="24"/>
+          <w:szCs w:val="24"/>
+        </w:rPr>
+        <w:t>(</w:t>
+      </w:r>
+      <w:proofErr w:type="gramStart"/>
+      <w:r>
+        <w:rPr>
+          <w:sz w:val="24"/>
+          <w:szCs w:val="24"/>
+        </w:rPr>
+        <w:t xml:space="preserve">Intercept)   </w:t>
+      </w:r>
+      <w:proofErr w:type="gramEnd"/>
+      <w:r>
+        <w:rPr>
+          <w:sz w:val="24"/>
+          <w:szCs w:val="24"/>
+        </w:rPr>
+        <w:t xml:space="preserve"> 6.827e+00  4.080e-02 167.321   &lt;2e-16 ***</w:t>
+      </w:r>
+    </w:p>
+    <w:p>
+      <w:pPr>
+        <w:rPr>
+          <w:sz w:val="24"/>
+          <w:szCs w:val="24"/>
+        </w:rPr>
+      </w:pPr>
+      <w:proofErr w:type="spellStart"/>
+      <w:r>
+        <w:rPr>
+          <w:sz w:val="24"/>
+          <w:szCs w:val="24"/>
+        </w:rPr>
+        <w:t>mal_agr</w:t>
+      </w:r>
+      <w:proofErr w:type="spellEnd"/>
+      <w:r>
+        <w:rPr>
+          <w:sz w:val="24"/>
+          <w:szCs w:val="24"/>
+        </w:rPr>
+        <w:t xml:space="preserve">       -1.426e-</w:t>
+      </w:r>
+      <w:proofErr w:type="gramStart"/>
+      <w:r>
+        <w:rPr>
+          <w:sz w:val="24"/>
+          <w:szCs w:val="24"/>
+        </w:rPr>
+        <w:t>02  1.197e</w:t>
+      </w:r>
+      <w:proofErr w:type="gramEnd"/>
+      <w:r>
+        <w:rPr>
+          <w:sz w:val="24"/>
+          <w:szCs w:val="24"/>
+        </w:rPr>
+        <w:t xml:space="preserve">-02  -1.191    0.235    </w:t>
+      </w:r>
+    </w:p>
+    <w:p>
+      <w:pPr>
+        <w:rPr>
+          <w:sz w:val="24"/>
+          <w:szCs w:val="24"/>
+        </w:rPr>
+      </w:pPr>
+      <w:r>
+        <w:rPr>
+          <w:sz w:val="24"/>
+          <w:szCs w:val="24"/>
+        </w:rPr>
+        <w:t>I(fe_estug^2</w:t>
+      </w:r>
+      <w:proofErr w:type="gramStart"/>
+      <w:r>
+        <w:rPr>
+          <w:sz w:val="24"/>
+          <w:szCs w:val="24"/>
+        </w:rPr>
+        <w:t>)  1.365e</w:t>
+      </w:r>
+      <w:proofErr w:type="gramEnd"/>
+      <w:r>
+        <w:rPr>
+          <w:sz w:val="24"/>
+          <w:szCs w:val="24"/>
+        </w:rPr>
+        <w:t>-05  6.658e-07  20.505   &lt;2e-16 ***</w:t>
+      </w:r>
+    </w:p>
+    <w:p>
+      <w:pPr>
+        <w:rPr>
+          <w:sz w:val="24"/>
+          <w:szCs w:val="24"/>
+        </w:rPr>
+      </w:pPr>
+      <w:r>
+        <w:rPr>
+          <w:sz w:val="24"/>
+          <w:szCs w:val="24"/>
+        </w:rPr>
+        <w:t>---</w:t>
+      </w:r>
+    </w:p>
+    <w:p>
+      <w:pPr>
+        <w:rPr>
+          <w:sz w:val="24"/>
+          <w:szCs w:val="24"/>
+        </w:rPr>
+      </w:pPr>
+      <w:proofErr w:type="spellStart"/>
+      <w:r>
+        <w:rPr>
+          <w:sz w:val="24"/>
+          <w:szCs w:val="24"/>
+        </w:rPr>
+        <w:t>Signif</w:t>
+      </w:r>
+      <w:proofErr w:type="spellEnd"/>
+      <w:r>
+        <w:rPr>
+          <w:sz w:val="24"/>
+          <w:szCs w:val="24"/>
+        </w:rPr>
+        <w:t xml:space="preserve">. codes:  0 ‘***’ 0.001 ‘**’ 0.01 ‘*’ 0.05 ‘.’ 0.1 </w:t>
+      </w:r>
+      <w:proofErr w:type="gramStart"/>
+      <w:r>
+        <w:rPr>
+          <w:sz w:val="24"/>
+          <w:szCs w:val="24"/>
+        </w:rPr>
+        <w:t>‘ ’</w:t>
+      </w:r>
+      <w:proofErr w:type="gramEnd"/>
+      <w:r>
+        <w:rPr>
+          <w:sz w:val="24"/>
+          <w:szCs w:val="24"/>
+        </w:rPr>
+        <w:t xml:space="preserve"> 1</w:t>
+      </w:r>
+    </w:p>
+    <w:p>
+      <w:pPr>
+        <w:rPr>
+          <w:sz w:val="24"/>
+          <w:szCs w:val="24"/>
+        </w:rPr>
+      </w:pPr>
+      <w:r>
+        <w:rPr>
+          <w:sz w:val="24"/>
+          <w:szCs w:val="24"/>
+        </w:rPr>
+        <w:t xml:space="preserve">(Dispersion parameter for </w:t>
+      </w:r>
+      <w:proofErr w:type="spellStart"/>
+      <w:r>
+        <w:rPr>
+          <w:sz w:val="24"/>
+          <w:szCs w:val="24"/>
+        </w:rPr>
+        <w:t>quasipoisson</w:t>
+      </w:r>
+      <w:proofErr w:type="spellEnd"/>
+      <w:r>
+        <w:rPr>
+          <w:sz w:val="24"/>
+          <w:szCs w:val="24"/>
+        </w:rPr>
+        <w:t xml:space="preserve"> family taken to be 77.04434)</w:t>
+      </w:r>
+    </w:p>
+    <w:p>
+      <w:pPr>
+        <w:rPr>
+          <w:sz w:val="24"/>
+          <w:szCs w:val="24"/>
+        </w:rPr>
+      </w:pPr>
+    </w:p>
+    <w:p>
+      <w:pPr>
+        <w:rPr>
+          <w:sz w:val="24"/>
+          <w:szCs w:val="24"/>
+        </w:rPr>
+      </w:pPr>
+      <w:r>
+        <w:rPr>
+          <w:sz w:val="24"/>
+          <w:szCs w:val="24"/>
+        </w:rPr>
+        <w:t xml:space="preserve">    Null deviance: </w:t>
+      </w:r>
+      <w:proofErr w:type="gramStart"/>
+      <w:r>
+        <w:rPr>
+          <w:sz w:val="24"/>
+          <w:szCs w:val="24"/>
+        </w:rPr>
+        <w:t>38312  on</w:t>
+      </w:r>
+      <w:proofErr w:type="gramEnd"/>
+      <w:r>
+        <w:rPr>
+          <w:sz w:val="24"/>
+          <w:szCs w:val="24"/>
+        </w:rPr>
+        <w:t xml:space="preserve"> 157  degrees of freedom</w:t>
+      </w:r>
+    </w:p>
+    <w:p>
+      <w:pPr>
+        <w:rPr>
+          <w:sz w:val="24"/>
+          <w:szCs w:val="24"/>
+        </w:rPr>
+      </w:pPr>
+      <w:r>
+        <w:rPr>
+          <w:sz w:val="24"/>
+          <w:szCs w:val="24"/>
+        </w:rPr>
+        <w:t xml:space="preserve">Residual deviance: </w:t>
+      </w:r>
+      <w:proofErr w:type="gramStart"/>
+      <w:r>
+        <w:rPr>
+          <w:sz w:val="24"/>
+          <w:szCs w:val="24"/>
+        </w:rPr>
+        <w:t>13295  on</w:t>
+      </w:r>
+      <w:proofErr w:type="gramEnd"/>
+      <w:r>
+        <w:rPr>
+          <w:sz w:val="24"/>
+          <w:szCs w:val="24"/>
+        </w:rPr>
+        <w:t xml:space="preserve"> 155  degrees of freedom</w:t>
+      </w:r>
+    </w:p>
+    <w:p>
+      <w:pPr>
+        <w:rPr>
+          <w:sz w:val="24"/>
+          <w:szCs w:val="24"/>
+        </w:rPr>
+      </w:pPr>
+      <w:r>
+        <w:rPr>
+          <w:sz w:val="24"/>
+          <w:szCs w:val="24"/>
+        </w:rPr>
+        <w:t xml:space="preserve">  (12 observations deleted due to missingness)</w:t>
       </w:r>
     </w:p>
     <w:p/>
     <w:p/>
-    <w:p/>
     <w:p>
       <w:pPr>
         <w:rPr>
@@ -641,6 +1137,7 @@
           <w:sz w:val="24"/>
           <w:szCs w:val="24"/>
         </w:rPr>
+        <w:lastRenderedPageBreak/>
         <w:t xml:space="preserve">    </w:t>
       </w:r>
       <w:proofErr w:type="spellStart"/>
@@ -1074,37 +1571,2047 @@
           <w:sz w:val="28"/>
           <w:szCs w:val="28"/>
         </w:rPr>
+        <w:t xml:space="preserve">  (12 observations deleted due to missingness)</w:t>
+      </w:r>
+    </w:p>
+    <w:p>
+      <w:pPr>
+        <w:rPr>
+          <w:sz w:val="28"/>
+          <w:szCs w:val="28"/>
+        </w:rPr>
+      </w:pPr>
+      <w:r>
+        <w:rPr>
+          <w:sz w:val="28"/>
+          <w:szCs w:val="28"/>
+        </w:rPr>
+        <w:t>AIC: 609.46</w:t>
+      </w:r>
+    </w:p>
+    <w:p>
+      <w:pPr>
+        <w:rPr>
+          <w:sz w:val="28"/>
+          <w:szCs w:val="28"/>
+        </w:rPr>
+      </w:pPr>
+    </w:p>
+    <w:p>
+      <w:r>
+        <w:t>Number of Fisher Scoring iterations: 5</w:t>
+      </w:r>
+    </w:p>
+    <w:p>
+      <w:pPr>
+        <w:rPr>
+          <w:sz w:val="24"/>
+          <w:szCs w:val="24"/>
+        </w:rPr>
+      </w:pPr>
+      <w:r>
+        <w:rPr>
+          <w:sz w:val="24"/>
+          <w:szCs w:val="24"/>
+        </w:rPr>
         <w:lastRenderedPageBreak/>
+        <w:t>Call:</w:t>
+      </w:r>
+    </w:p>
+    <w:p>
+      <w:pPr>
+        <w:rPr>
+          <w:sz w:val="24"/>
+          <w:szCs w:val="24"/>
+        </w:rPr>
+      </w:pPr>
+      <w:proofErr w:type="spellStart"/>
+      <w:proofErr w:type="gramStart"/>
+      <w:r>
+        <w:rPr>
+          <w:sz w:val="24"/>
+          <w:szCs w:val="24"/>
+        </w:rPr>
+        <w:t>glm</w:t>
+      </w:r>
+      <w:proofErr w:type="spellEnd"/>
+      <w:r>
+        <w:rPr>
+          <w:sz w:val="24"/>
+          <w:szCs w:val="24"/>
+        </w:rPr>
+        <w:t>(</w:t>
+      </w:r>
+      <w:proofErr w:type="gramEnd"/>
+      <w:r>
+        <w:rPr>
+          <w:sz w:val="24"/>
+          <w:szCs w:val="24"/>
+        </w:rPr>
+        <w:t xml:space="preserve">formula = </w:t>
+      </w:r>
+      <w:proofErr w:type="spellStart"/>
+      <w:r>
+        <w:rPr>
+          <w:sz w:val="24"/>
+          <w:szCs w:val="24"/>
+        </w:rPr>
+        <w:t>mal_agr</w:t>
+      </w:r>
+      <w:proofErr w:type="spellEnd"/>
+      <w:r>
+        <w:rPr>
+          <w:sz w:val="24"/>
+          <w:szCs w:val="24"/>
+        </w:rPr>
+        <w:t xml:space="preserve"> ~ </w:t>
+      </w:r>
+      <w:proofErr w:type="spellStart"/>
+      <w:r>
+        <w:rPr>
+          <w:sz w:val="24"/>
+          <w:szCs w:val="24"/>
+        </w:rPr>
+        <w:t>fe_estug</w:t>
+      </w:r>
+      <w:proofErr w:type="spellEnd"/>
+      <w:r>
+        <w:rPr>
+          <w:sz w:val="24"/>
+          <w:szCs w:val="24"/>
+        </w:rPr>
+        <w:t xml:space="preserve"> + I(fe_estug^2), family = "</w:t>
+      </w:r>
+      <w:proofErr w:type="spellStart"/>
+      <w:r>
+        <w:rPr>
+          <w:sz w:val="24"/>
+          <w:szCs w:val="24"/>
+        </w:rPr>
+        <w:t>quasipoisson</w:t>
+      </w:r>
+      <w:proofErr w:type="spellEnd"/>
+      <w:r>
+        <w:rPr>
+          <w:sz w:val="24"/>
+          <w:szCs w:val="24"/>
+        </w:rPr>
+        <w:t xml:space="preserve">", </w:t>
+      </w:r>
+    </w:p>
+    <w:p>
+      <w:pPr>
+        <w:rPr>
+          <w:sz w:val="24"/>
+          <w:szCs w:val="24"/>
+        </w:rPr>
+      </w:pPr>
+      <w:r>
+        <w:rPr>
+          <w:sz w:val="24"/>
+          <w:szCs w:val="24"/>
+        </w:rPr>
+        <w:t xml:space="preserve">    </w:t>
+      </w:r>
+      <w:proofErr w:type="spellStart"/>
+      <w:proofErr w:type="gramStart"/>
+      <w:r>
+        <w:rPr>
+          <w:sz w:val="24"/>
+          <w:szCs w:val="24"/>
+        </w:rPr>
+        <w:t>na.action</w:t>
+      </w:r>
+      <w:proofErr w:type="spellEnd"/>
+      <w:proofErr w:type="gramEnd"/>
+      <w:r>
+        <w:rPr>
+          <w:sz w:val="24"/>
+          <w:szCs w:val="24"/>
+        </w:rPr>
+        <w:t xml:space="preserve"> = "</w:t>
+      </w:r>
+      <w:proofErr w:type="spellStart"/>
+      <w:r>
+        <w:rPr>
+          <w:sz w:val="24"/>
+          <w:szCs w:val="24"/>
+        </w:rPr>
+        <w:t>na.exclude</w:t>
+      </w:r>
+      <w:proofErr w:type="spellEnd"/>
+      <w:r>
+        <w:rPr>
+          <w:sz w:val="24"/>
+          <w:szCs w:val="24"/>
+        </w:rPr>
+        <w:t>")</w:t>
+      </w:r>
+    </w:p>
+    <w:p>
+      <w:pPr>
+        <w:rPr>
+          <w:sz w:val="24"/>
+          <w:szCs w:val="24"/>
+        </w:rPr>
+      </w:pPr>
+    </w:p>
+    <w:p>
+      <w:pPr>
+        <w:rPr>
+          <w:sz w:val="24"/>
+          <w:szCs w:val="24"/>
+        </w:rPr>
+      </w:pPr>
+      <w:r>
+        <w:rPr>
+          <w:sz w:val="24"/>
+          <w:szCs w:val="24"/>
+        </w:rPr>
+        <w:t xml:space="preserve">Deviance Residuals: </w:t>
+      </w:r>
+    </w:p>
+    <w:p>
+      <w:pPr>
+        <w:rPr>
+          <w:sz w:val="24"/>
+          <w:szCs w:val="24"/>
+        </w:rPr>
+      </w:pPr>
+      <w:r>
+        <w:rPr>
+          <w:sz w:val="24"/>
+          <w:szCs w:val="24"/>
+        </w:rPr>
+        <w:t xml:space="preserve">    Min       1Q   Median       3Q      Max  </w:t>
+      </w:r>
+    </w:p>
+    <w:p>
+      <w:pPr>
+        <w:rPr>
+          <w:sz w:val="24"/>
+          <w:szCs w:val="24"/>
+        </w:rPr>
+      </w:pPr>
+      <w:r>
+        <w:rPr>
+          <w:sz w:val="24"/>
+          <w:szCs w:val="24"/>
+        </w:rPr>
+        <w:t>-2.</w:t>
+      </w:r>
+      <w:proofErr w:type="gramStart"/>
+      <w:r>
+        <w:rPr>
+          <w:sz w:val="24"/>
+          <w:szCs w:val="24"/>
+        </w:rPr>
+        <w:t>3493  -</w:t>
+      </w:r>
+      <w:proofErr w:type="gramEnd"/>
+      <w:r>
+        <w:rPr>
+          <w:sz w:val="24"/>
+          <w:szCs w:val="24"/>
+        </w:rPr>
+        <w:t xml:space="preserve">1.0959  -0.2754   0.6213   2.7060  </w:t>
+      </w:r>
+    </w:p>
+    <w:p>
+      <w:pPr>
+        <w:rPr>
+          <w:sz w:val="24"/>
+          <w:szCs w:val="24"/>
+        </w:rPr>
+      </w:pPr>
+    </w:p>
+    <w:p>
+      <w:pPr>
+        <w:rPr>
+          <w:sz w:val="24"/>
+          <w:szCs w:val="24"/>
+        </w:rPr>
+      </w:pPr>
+      <w:r>
+        <w:rPr>
+          <w:sz w:val="24"/>
+          <w:szCs w:val="24"/>
+        </w:rPr>
+        <w:t>Coefficients:</w:t>
+      </w:r>
+    </w:p>
+    <w:p>
+      <w:pPr>
+        <w:rPr>
+          <w:sz w:val="24"/>
+          <w:szCs w:val="24"/>
+        </w:rPr>
+      </w:pPr>
+      <w:r>
+        <w:rPr>
+          <w:sz w:val="24"/>
+          <w:szCs w:val="24"/>
+        </w:rPr>
+        <w:t xml:space="preserve">                Estimate Std. Error t value </w:t>
+      </w:r>
+      <w:proofErr w:type="spellStart"/>
+      <w:r>
+        <w:rPr>
+          <w:sz w:val="24"/>
+          <w:szCs w:val="24"/>
+        </w:rPr>
+        <w:t>Pr</w:t>
+      </w:r>
+      <w:proofErr w:type="spellEnd"/>
+      <w:r>
+        <w:rPr>
+          <w:sz w:val="24"/>
+          <w:szCs w:val="24"/>
+        </w:rPr>
+        <w:t xml:space="preserve">(&gt;|t|)    </w:t>
+      </w:r>
+    </w:p>
+    <w:p>
+      <w:pPr>
+        <w:rPr>
+          <w:sz w:val="24"/>
+          <w:szCs w:val="24"/>
+        </w:rPr>
+      </w:pPr>
+      <w:r>
+        <w:rPr>
+          <w:sz w:val="24"/>
+          <w:szCs w:val="24"/>
+        </w:rPr>
+        <w:t>(</w:t>
+      </w:r>
+      <w:proofErr w:type="gramStart"/>
+      <w:r>
+        <w:rPr>
+          <w:sz w:val="24"/>
+          <w:szCs w:val="24"/>
+        </w:rPr>
+        <w:t xml:space="preserve">Intercept)   </w:t>
+      </w:r>
+      <w:proofErr w:type="gramEnd"/>
+      <w:r>
+        <w:rPr>
+          <w:sz w:val="24"/>
+          <w:szCs w:val="24"/>
+        </w:rPr>
+        <w:t xml:space="preserve"> 1.065e+00  2.651e-01   4.018 9.12e-05 ***</w:t>
+      </w:r>
+    </w:p>
+    <w:p>
+      <w:pPr>
+        <w:rPr>
+          <w:sz w:val="24"/>
+          <w:szCs w:val="24"/>
+        </w:rPr>
+      </w:pPr>
+      <w:proofErr w:type="spellStart"/>
+      <w:r>
+        <w:rPr>
+          <w:sz w:val="24"/>
+          <w:szCs w:val="24"/>
+        </w:rPr>
+        <w:t>fe_estug</w:t>
+      </w:r>
+      <w:proofErr w:type="spellEnd"/>
+      <w:r>
+        <w:rPr>
+          <w:sz w:val="24"/>
+          <w:szCs w:val="24"/>
+        </w:rPr>
+        <w:t xml:space="preserve">       7.103e-</w:t>
+      </w:r>
+      <w:proofErr w:type="gramStart"/>
+      <w:r>
+        <w:rPr>
+          <w:sz w:val="24"/>
+          <w:szCs w:val="24"/>
+        </w:rPr>
+        <w:t>05  4.112e</w:t>
+      </w:r>
+      <w:proofErr w:type="gramEnd"/>
+      <w:r>
+        <w:rPr>
+          <w:sz w:val="24"/>
+          <w:szCs w:val="24"/>
+        </w:rPr>
+        <w:t xml:space="preserve">-03   0.017    0.986    </w:t>
+      </w:r>
+    </w:p>
+    <w:p>
+      <w:pPr>
+        <w:rPr>
+          <w:sz w:val="24"/>
+          <w:szCs w:val="24"/>
+        </w:rPr>
+      </w:pPr>
+      <w:r>
+        <w:rPr>
+          <w:sz w:val="24"/>
+          <w:szCs w:val="24"/>
+        </w:rPr>
+        <w:t>I(fe_estug^2) -1.136e-</w:t>
+      </w:r>
+      <w:proofErr w:type="gramStart"/>
+      <w:r>
+        <w:rPr>
+          <w:sz w:val="24"/>
+          <w:szCs w:val="24"/>
+        </w:rPr>
+        <w:t>05  1.453e</w:t>
+      </w:r>
+      <w:proofErr w:type="gramEnd"/>
+      <w:r>
+        <w:rPr>
+          <w:sz w:val="24"/>
+          <w:szCs w:val="24"/>
+        </w:rPr>
+        <w:t xml:space="preserve">-05  -0.782    0.436    </w:t>
+      </w:r>
+    </w:p>
+    <w:p>
+      <w:pPr>
+        <w:rPr>
+          <w:sz w:val="24"/>
+          <w:szCs w:val="24"/>
+        </w:rPr>
+      </w:pPr>
+      <w:r>
+        <w:rPr>
+          <w:sz w:val="24"/>
+          <w:szCs w:val="24"/>
+        </w:rPr>
+        <w:t>---</w:t>
+      </w:r>
+    </w:p>
+    <w:p>
+      <w:pPr>
+        <w:rPr>
+          <w:sz w:val="24"/>
+          <w:szCs w:val="24"/>
+        </w:rPr>
+      </w:pPr>
+      <w:proofErr w:type="spellStart"/>
+      <w:r>
+        <w:rPr>
+          <w:sz w:val="24"/>
+          <w:szCs w:val="24"/>
+        </w:rPr>
+        <w:t>Signif</w:t>
+      </w:r>
+      <w:proofErr w:type="spellEnd"/>
+      <w:r>
+        <w:rPr>
+          <w:sz w:val="24"/>
+          <w:szCs w:val="24"/>
+        </w:rPr>
+        <w:t xml:space="preserve">. codes:  0 ‘***’ 0.001 ‘**’ 0.01 ‘*’ 0.05 ‘.’ 0.1 </w:t>
+      </w:r>
+      <w:proofErr w:type="gramStart"/>
+      <w:r>
+        <w:rPr>
+          <w:sz w:val="24"/>
+          <w:szCs w:val="24"/>
+        </w:rPr>
+        <w:t>‘ ’</w:t>
+      </w:r>
+      <w:proofErr w:type="gramEnd"/>
+      <w:r>
+        <w:rPr>
+          <w:sz w:val="24"/>
+          <w:szCs w:val="24"/>
+        </w:rPr>
+        <w:t xml:space="preserve"> 1</w:t>
+      </w:r>
+    </w:p>
+    <w:p>
+      <w:pPr>
+        <w:rPr>
+          <w:sz w:val="24"/>
+          <w:szCs w:val="24"/>
+        </w:rPr>
+      </w:pPr>
+    </w:p>
+    <w:p>
+      <w:pPr>
+        <w:rPr>
+          <w:sz w:val="24"/>
+          <w:szCs w:val="24"/>
+        </w:rPr>
+      </w:pPr>
+      <w:r>
+        <w:rPr>
+          <w:sz w:val="24"/>
+          <w:szCs w:val="24"/>
+        </w:rPr>
+        <w:t xml:space="preserve">(Dispersion parameter for </w:t>
+      </w:r>
+      <w:proofErr w:type="spellStart"/>
+      <w:r>
+        <w:rPr>
+          <w:sz w:val="24"/>
+          <w:szCs w:val="24"/>
+        </w:rPr>
+        <w:t>quasipoisson</w:t>
+      </w:r>
+      <w:proofErr w:type="spellEnd"/>
+      <w:r>
+        <w:rPr>
+          <w:sz w:val="24"/>
+          <w:szCs w:val="24"/>
+        </w:rPr>
+        <w:t xml:space="preserve"> family taken to be 1.304508)</w:t>
+      </w:r>
+    </w:p>
+    <w:p>
+      <w:pPr>
+        <w:rPr>
+          <w:sz w:val="24"/>
+          <w:szCs w:val="24"/>
+        </w:rPr>
+      </w:pPr>
+    </w:p>
+    <w:p>
+      <w:pPr>
+        <w:rPr>
+          <w:sz w:val="24"/>
+          <w:szCs w:val="24"/>
+        </w:rPr>
+      </w:pPr>
+      <w:r>
+        <w:rPr>
+          <w:sz w:val="24"/>
+          <w:szCs w:val="24"/>
+        </w:rPr>
+        <w:t xml:space="preserve">    Null deviance: </w:t>
+      </w:r>
+      <w:proofErr w:type="gramStart"/>
+      <w:r>
+        <w:rPr>
+          <w:sz w:val="24"/>
+          <w:szCs w:val="24"/>
+        </w:rPr>
+        <w:t>222.87  on</w:t>
+      </w:r>
+      <w:proofErr w:type="gramEnd"/>
+      <w:r>
+        <w:rPr>
+          <w:sz w:val="24"/>
+          <w:szCs w:val="24"/>
+        </w:rPr>
+        <w:t xml:space="preserve"> 157  degrees of freedom</w:t>
+      </w:r>
+    </w:p>
+    <w:p>
+      <w:pPr>
+        <w:rPr>
+          <w:sz w:val="24"/>
+          <w:szCs w:val="24"/>
+        </w:rPr>
+      </w:pPr>
+      <w:r>
+        <w:rPr>
+          <w:sz w:val="24"/>
+          <w:szCs w:val="24"/>
+        </w:rPr>
+        <w:t xml:space="preserve">Residual deviance: </w:t>
+      </w:r>
+      <w:proofErr w:type="gramStart"/>
+      <w:r>
+        <w:rPr>
+          <w:sz w:val="24"/>
+          <w:szCs w:val="24"/>
+        </w:rPr>
+        <w:t>212.27  on</w:t>
+      </w:r>
+      <w:proofErr w:type="gramEnd"/>
+      <w:r>
+        <w:rPr>
+          <w:sz w:val="24"/>
+          <w:szCs w:val="24"/>
+        </w:rPr>
+        <w:t xml:space="preserve"> 155  degrees of freedom</w:t>
+      </w:r>
+    </w:p>
+    <w:p>
+      <w:pPr>
+        <w:rPr>
+          <w:sz w:val="24"/>
+          <w:szCs w:val="24"/>
+        </w:rPr>
+      </w:pPr>
+      <w:r>
+        <w:rPr>
+          <w:sz w:val="24"/>
+          <w:szCs w:val="24"/>
+        </w:rPr>
         <w:t xml:space="preserve">  (12 observations deleted due to missingness)</w:t>
       </w:r>
     </w:p>
     <w:p>
       <w:pPr>
         <w:rPr>
-          <w:sz w:val="28"/>
-          <w:szCs w:val="28"/>
-        </w:rPr>
-      </w:pPr>
-      <w:r>
-        <w:rPr>
-          <w:sz w:val="28"/>
-          <w:szCs w:val="28"/>
-        </w:rPr>
-        <w:t>AIC: 609.46</w:t>
-      </w:r>
-    </w:p>
-    <w:p>
-      <w:pPr>
-        <w:rPr>
-          <w:sz w:val="28"/>
-          <w:szCs w:val="28"/>
-        </w:rPr>
-      </w:pPr>
-    </w:p>
-    <w:p>
-      <w:r>
+          <w:sz w:val="24"/>
+          <w:szCs w:val="24"/>
+        </w:rPr>
+      </w:pPr>
+      <w:r>
+        <w:rPr>
+          <w:sz w:val="24"/>
+          <w:szCs w:val="24"/>
+        </w:rPr>
+        <w:t>AIC: NA</w:t>
+      </w:r>
+    </w:p>
+    <w:p>
+      <w:pPr>
+        <w:rPr>
+          <w:sz w:val="24"/>
+          <w:szCs w:val="24"/>
+        </w:rPr>
+      </w:pPr>
+    </w:p>
+    <w:p>
+      <w:pPr>
+        <w:rPr>
+          <w:sz w:val="24"/>
+          <w:szCs w:val="24"/>
+        </w:rPr>
+      </w:pPr>
+      <w:r>
+        <w:rPr>
+          <w:sz w:val="24"/>
+          <w:szCs w:val="24"/>
+        </w:rPr>
+        <w:lastRenderedPageBreak/>
         <w:t>Number of Fisher Scoring iterations: 5</w:t>
       </w:r>
+    </w:p>
+    <w:p>
+      <w:pPr>
+        <w:rPr>
+          <w:sz w:val="24"/>
+          <w:szCs w:val="24"/>
+        </w:rPr>
+      </w:pPr>
+    </w:p>
+    <w:p>
+      <w:pPr>
+        <w:rPr>
+          <w:sz w:val="24"/>
+          <w:szCs w:val="24"/>
+        </w:rPr>
+      </w:pPr>
+      <w:r>
+        <w:rPr>
+          <w:sz w:val="24"/>
+          <w:szCs w:val="24"/>
+        </w:rPr>
+        <w:t>Call:</w:t>
+      </w:r>
+    </w:p>
+    <w:p>
+      <w:pPr>
+        <w:rPr>
+          <w:sz w:val="24"/>
+          <w:szCs w:val="24"/>
+        </w:rPr>
+      </w:pPr>
+      <w:proofErr w:type="spellStart"/>
+      <w:proofErr w:type="gramStart"/>
+      <w:r>
+        <w:rPr>
+          <w:sz w:val="24"/>
+          <w:szCs w:val="24"/>
+        </w:rPr>
+        <w:t>glm</w:t>
+      </w:r>
+      <w:proofErr w:type="spellEnd"/>
+      <w:r>
+        <w:rPr>
+          <w:sz w:val="24"/>
+          <w:szCs w:val="24"/>
+        </w:rPr>
+        <w:t>(</w:t>
+      </w:r>
+      <w:proofErr w:type="gramEnd"/>
+      <w:r>
+        <w:rPr>
+          <w:sz w:val="24"/>
+          <w:szCs w:val="24"/>
+        </w:rPr>
+        <w:t xml:space="preserve">formula = </w:t>
+      </w:r>
+      <w:proofErr w:type="spellStart"/>
+      <w:r>
+        <w:rPr>
+          <w:sz w:val="24"/>
+          <w:szCs w:val="24"/>
+        </w:rPr>
+        <w:t>fe_est</w:t>
+      </w:r>
+      <w:proofErr w:type="spellEnd"/>
+      <w:r>
+        <w:rPr>
+          <w:sz w:val="24"/>
+          <w:szCs w:val="24"/>
+        </w:rPr>
+        <w:t xml:space="preserve"> ~ </w:t>
+      </w:r>
+      <w:proofErr w:type="spellStart"/>
+      <w:r>
+        <w:rPr>
+          <w:sz w:val="24"/>
+          <w:szCs w:val="24"/>
+        </w:rPr>
+        <w:t>mal_agr</w:t>
+      </w:r>
+      <w:proofErr w:type="spellEnd"/>
+      <w:r>
+        <w:rPr>
+          <w:sz w:val="24"/>
+          <w:szCs w:val="24"/>
+        </w:rPr>
+        <w:t>)</w:t>
+      </w:r>
+    </w:p>
+    <w:p>
+      <w:pPr>
+        <w:rPr>
+          <w:sz w:val="24"/>
+          <w:szCs w:val="24"/>
+        </w:rPr>
+      </w:pPr>
+      <w:r>
+        <w:rPr>
+          <w:sz w:val="24"/>
+          <w:szCs w:val="24"/>
+        </w:rPr>
+        <w:t xml:space="preserve">Deviance Residuals: </w:t>
+      </w:r>
+    </w:p>
+    <w:p>
+      <w:pPr>
+        <w:rPr>
+          <w:sz w:val="24"/>
+          <w:szCs w:val="24"/>
+        </w:rPr>
+      </w:pPr>
+      <w:r>
+        <w:rPr>
+          <w:sz w:val="24"/>
+          <w:szCs w:val="24"/>
+        </w:rPr>
+        <w:t xml:space="preserve">     Min        1Q    Median        3Q       Max  </w:t>
+      </w:r>
+    </w:p>
+    <w:p>
+      <w:pPr>
+        <w:rPr>
+          <w:sz w:val="24"/>
+          <w:szCs w:val="24"/>
+        </w:rPr>
+      </w:pPr>
+      <w:r>
+        <w:rPr>
+          <w:sz w:val="24"/>
+          <w:szCs w:val="24"/>
+        </w:rPr>
+        <w:t xml:space="preserve">-1099.01   -344.73    -98.14    279.06   2665.49  </w:t>
+      </w:r>
+    </w:p>
+    <w:p>
+      <w:pPr>
+        <w:rPr>
+          <w:sz w:val="24"/>
+          <w:szCs w:val="24"/>
+        </w:rPr>
+      </w:pPr>
+      <w:r>
+        <w:rPr>
+          <w:sz w:val="24"/>
+          <w:szCs w:val="24"/>
+        </w:rPr>
+        <w:t>Coefficients:</w:t>
+      </w:r>
+    </w:p>
+    <w:p>
+      <w:pPr>
+        <w:rPr>
+          <w:sz w:val="24"/>
+          <w:szCs w:val="24"/>
+        </w:rPr>
+      </w:pPr>
+      <w:r>
+        <w:rPr>
+          <w:sz w:val="24"/>
+          <w:szCs w:val="24"/>
+        </w:rPr>
+        <w:t xml:space="preserve">            Estimate Std. Error t value </w:t>
+      </w:r>
+      <w:proofErr w:type="spellStart"/>
+      <w:r>
+        <w:rPr>
+          <w:sz w:val="24"/>
+          <w:szCs w:val="24"/>
+        </w:rPr>
+        <w:t>Pr</w:t>
+      </w:r>
+      <w:proofErr w:type="spellEnd"/>
+      <w:r>
+        <w:rPr>
+          <w:sz w:val="24"/>
+          <w:szCs w:val="24"/>
+        </w:rPr>
+        <w:t xml:space="preserve">(&gt;|t|)    </w:t>
+      </w:r>
+    </w:p>
+    <w:p>
+      <w:pPr>
+        <w:rPr>
+          <w:sz w:val="24"/>
+          <w:szCs w:val="24"/>
+        </w:rPr>
+      </w:pPr>
+      <w:r>
+        <w:rPr>
+          <w:sz w:val="24"/>
+          <w:szCs w:val="24"/>
+        </w:rPr>
+        <w:t>(</w:t>
+      </w:r>
+      <w:proofErr w:type="gramStart"/>
+      <w:r>
+        <w:rPr>
+          <w:sz w:val="24"/>
+          <w:szCs w:val="24"/>
+        </w:rPr>
+        <w:t>Intercept)  1317.34</w:t>
+      </w:r>
+      <w:proofErr w:type="gramEnd"/>
+      <w:r>
+        <w:rPr>
+          <w:sz w:val="24"/>
+          <w:szCs w:val="24"/>
+        </w:rPr>
+        <w:t xml:space="preserve">      53.54  24.604  &lt; 2e-16 ***</w:t>
+      </w:r>
+    </w:p>
+    <w:p>
+      <w:pPr>
+        <w:rPr>
+          <w:sz w:val="24"/>
+          <w:szCs w:val="24"/>
+        </w:rPr>
+      </w:pPr>
+      <w:proofErr w:type="spellStart"/>
+      <w:r>
+        <w:rPr>
+          <w:sz w:val="24"/>
+          <w:szCs w:val="24"/>
+        </w:rPr>
+        <w:t>mal_agr</w:t>
+      </w:r>
+      <w:proofErr w:type="spellEnd"/>
+      <w:r>
+        <w:rPr>
+          <w:sz w:val="24"/>
+          <w:szCs w:val="24"/>
+        </w:rPr>
+        <w:t xml:space="preserve">       -59.73      </w:t>
+      </w:r>
+      <w:proofErr w:type="gramStart"/>
+      <w:r>
+        <w:rPr>
+          <w:sz w:val="24"/>
+          <w:szCs w:val="24"/>
+        </w:rPr>
+        <w:t>19.59  -</w:t>
+      </w:r>
+      <w:proofErr w:type="gramEnd"/>
+      <w:r>
+        <w:rPr>
+          <w:sz w:val="24"/>
+          <w:szCs w:val="24"/>
+        </w:rPr>
+        <w:t>3.049  0.00261 **</w:t>
+      </w:r>
+    </w:p>
+    <w:p>
+      <w:pPr>
+        <w:rPr>
+          <w:sz w:val="24"/>
+          <w:szCs w:val="24"/>
+        </w:rPr>
+      </w:pPr>
+      <w:r>
+        <w:rPr>
+          <w:sz w:val="24"/>
+          <w:szCs w:val="24"/>
+        </w:rPr>
+        <w:t>__</w:t>
+      </w:r>
+    </w:p>
+    <w:p>
+      <w:pPr>
+        <w:rPr>
+          <w:sz w:val="24"/>
+          <w:szCs w:val="24"/>
+        </w:rPr>
+      </w:pPr>
+      <w:r>
+        <w:rPr>
+          <w:sz w:val="24"/>
+          <w:szCs w:val="24"/>
+        </w:rPr>
+        <w:t>Call:</w:t>
+      </w:r>
+    </w:p>
+    <w:p>
+      <w:pPr>
+        <w:rPr>
+          <w:sz w:val="24"/>
+          <w:szCs w:val="24"/>
+        </w:rPr>
+      </w:pPr>
+      <w:proofErr w:type="spellStart"/>
+      <w:proofErr w:type="gramStart"/>
+      <w:r>
+        <w:rPr>
+          <w:sz w:val="24"/>
+          <w:szCs w:val="24"/>
+        </w:rPr>
+        <w:t>glm</w:t>
+      </w:r>
+      <w:proofErr w:type="spellEnd"/>
+      <w:r>
+        <w:rPr>
+          <w:sz w:val="24"/>
+          <w:szCs w:val="24"/>
+        </w:rPr>
+        <w:t>(</w:t>
+      </w:r>
+      <w:proofErr w:type="gramEnd"/>
+      <w:r>
+        <w:rPr>
+          <w:sz w:val="24"/>
+          <w:szCs w:val="24"/>
+        </w:rPr>
+        <w:t xml:space="preserve">formula = </w:t>
+      </w:r>
+      <w:proofErr w:type="spellStart"/>
+      <w:r>
+        <w:rPr>
+          <w:sz w:val="24"/>
+          <w:szCs w:val="24"/>
+        </w:rPr>
+        <w:t>mal_agr</w:t>
+      </w:r>
+      <w:proofErr w:type="spellEnd"/>
+      <w:r>
+        <w:rPr>
+          <w:sz w:val="24"/>
+          <w:szCs w:val="24"/>
+        </w:rPr>
+        <w:t xml:space="preserve"> ~ </w:t>
+      </w:r>
+      <w:proofErr w:type="spellStart"/>
+      <w:r>
+        <w:rPr>
+          <w:sz w:val="24"/>
+          <w:szCs w:val="24"/>
+        </w:rPr>
+        <w:t>fe_estug</w:t>
+      </w:r>
+      <w:proofErr w:type="spellEnd"/>
+      <w:r>
+        <w:rPr>
+          <w:sz w:val="24"/>
+          <w:szCs w:val="24"/>
+        </w:rPr>
+        <w:t>, family = "</w:t>
+      </w:r>
+      <w:proofErr w:type="spellStart"/>
+      <w:r>
+        <w:rPr>
+          <w:sz w:val="24"/>
+          <w:szCs w:val="24"/>
+        </w:rPr>
+        <w:t>poisson</w:t>
+      </w:r>
+      <w:proofErr w:type="spellEnd"/>
+      <w:r>
+        <w:rPr>
+          <w:sz w:val="24"/>
+          <w:szCs w:val="24"/>
+        </w:rPr>
+        <w:t xml:space="preserve">", </w:t>
+      </w:r>
+      <w:proofErr w:type="spellStart"/>
+      <w:r>
+        <w:rPr>
+          <w:sz w:val="24"/>
+          <w:szCs w:val="24"/>
+        </w:rPr>
+        <w:t>na.action</w:t>
+      </w:r>
+      <w:proofErr w:type="spellEnd"/>
+      <w:r>
+        <w:rPr>
+          <w:sz w:val="24"/>
+          <w:szCs w:val="24"/>
+        </w:rPr>
+        <w:t xml:space="preserve"> = "</w:t>
+      </w:r>
+      <w:proofErr w:type="spellStart"/>
+      <w:r>
+        <w:rPr>
+          <w:sz w:val="24"/>
+          <w:szCs w:val="24"/>
+        </w:rPr>
+        <w:t>na.exclude</w:t>
+      </w:r>
+      <w:proofErr w:type="spellEnd"/>
+      <w:r>
+        <w:rPr>
+          <w:sz w:val="24"/>
+          <w:szCs w:val="24"/>
+        </w:rPr>
+        <w:t>")</w:t>
+      </w:r>
+    </w:p>
+    <w:p>
+      <w:pPr>
+        <w:rPr>
+          <w:sz w:val="24"/>
+          <w:szCs w:val="24"/>
+        </w:rPr>
+      </w:pPr>
+      <w:r>
+        <w:rPr>
+          <w:sz w:val="24"/>
+          <w:szCs w:val="24"/>
+        </w:rPr>
+        <w:t xml:space="preserve">Deviance Residuals: </w:t>
+      </w:r>
+    </w:p>
+    <w:p>
+      <w:pPr>
+        <w:rPr>
+          <w:sz w:val="24"/>
+          <w:szCs w:val="24"/>
+        </w:rPr>
+      </w:pPr>
+      <w:r>
+        <w:rPr>
+          <w:sz w:val="24"/>
+          <w:szCs w:val="24"/>
+        </w:rPr>
+        <w:t xml:space="preserve">    Min       1Q   Median       3Q      Max  </w:t>
+      </w:r>
+    </w:p>
+    <w:p>
+      <w:pPr>
+        <w:rPr>
+          <w:sz w:val="24"/>
+          <w:szCs w:val="24"/>
+        </w:rPr>
+      </w:pPr>
+      <w:r>
+        <w:rPr>
+          <w:sz w:val="24"/>
+          <w:szCs w:val="24"/>
+        </w:rPr>
+        <w:t>-2.</w:t>
+      </w:r>
+      <w:proofErr w:type="gramStart"/>
+      <w:r>
+        <w:rPr>
+          <w:sz w:val="24"/>
+          <w:szCs w:val="24"/>
+        </w:rPr>
+        <w:t>2988  -</w:t>
+      </w:r>
+      <w:proofErr w:type="gramEnd"/>
+      <w:r>
+        <w:rPr>
+          <w:sz w:val="24"/>
+          <w:szCs w:val="24"/>
+        </w:rPr>
+        <w:t xml:space="preserve">1.5881  -0.2330   0.7566   3.2647  </w:t>
+      </w:r>
+    </w:p>
+    <w:p>
+      <w:pPr>
+        <w:rPr>
+          <w:sz w:val="24"/>
+          <w:szCs w:val="24"/>
+        </w:rPr>
+      </w:pPr>
+      <w:r>
+        <w:rPr>
+          <w:sz w:val="24"/>
+          <w:szCs w:val="24"/>
+        </w:rPr>
+        <w:t>Coefficients:</w:t>
+      </w:r>
+    </w:p>
+    <w:p>
+      <w:pPr>
+        <w:rPr>
+          <w:sz w:val="24"/>
+          <w:szCs w:val="24"/>
+        </w:rPr>
+      </w:pPr>
+      <w:r>
+        <w:rPr>
+          <w:sz w:val="24"/>
+          <w:szCs w:val="24"/>
+        </w:rPr>
+        <w:t xml:space="preserve">            Estimate Std. Error z value </w:t>
+      </w:r>
+      <w:proofErr w:type="spellStart"/>
+      <w:r>
+        <w:rPr>
+          <w:sz w:val="24"/>
+          <w:szCs w:val="24"/>
+        </w:rPr>
+        <w:t>Pr</w:t>
+      </w:r>
+      <w:proofErr w:type="spellEnd"/>
+      <w:r>
+        <w:rPr>
+          <w:sz w:val="24"/>
+          <w:szCs w:val="24"/>
+        </w:rPr>
+        <w:t xml:space="preserve">(&gt;|z|)    </w:t>
+      </w:r>
+    </w:p>
+    <w:p>
+      <w:pPr>
+        <w:rPr>
+          <w:sz w:val="24"/>
+          <w:szCs w:val="24"/>
+        </w:rPr>
+      </w:pPr>
+      <w:r>
+        <w:rPr>
+          <w:sz w:val="24"/>
+          <w:szCs w:val="24"/>
+        </w:rPr>
+        <w:t>(</w:t>
+      </w:r>
+      <w:proofErr w:type="gramStart"/>
+      <w:r>
+        <w:rPr>
+          <w:sz w:val="24"/>
+          <w:szCs w:val="24"/>
+        </w:rPr>
+        <w:t xml:space="preserve">Intercept)   </w:t>
+      </w:r>
+      <w:proofErr w:type="gramEnd"/>
+      <w:r>
+        <w:rPr>
+          <w:sz w:val="24"/>
+          <w:szCs w:val="24"/>
+        </w:rPr>
+        <w:t>1.1622     0.1247   9.318  &lt; 2e-16 ***</w:t>
+      </w:r>
+    </w:p>
+    <w:p>
+      <w:pPr>
+        <w:rPr>
+          <w:sz w:val="24"/>
+          <w:szCs w:val="24"/>
+        </w:rPr>
+      </w:pPr>
+      <w:proofErr w:type="spellStart"/>
+      <w:r>
+        <w:rPr>
+          <w:sz w:val="24"/>
+          <w:szCs w:val="24"/>
+        </w:rPr>
+        <w:t>fe_estug</w:t>
+      </w:r>
+      <w:proofErr w:type="spellEnd"/>
+      <w:r>
+        <w:rPr>
+          <w:sz w:val="24"/>
+          <w:szCs w:val="24"/>
+        </w:rPr>
+        <w:t xml:space="preserve">     -0.4279     </w:t>
+      </w:r>
+      <w:proofErr w:type="gramStart"/>
+      <w:r>
+        <w:rPr>
+          <w:sz w:val="24"/>
+          <w:szCs w:val="24"/>
+        </w:rPr>
+        <w:t>0.1048  -</w:t>
+      </w:r>
+      <w:proofErr w:type="gramEnd"/>
+      <w:r>
+        <w:rPr>
+          <w:sz w:val="24"/>
+          <w:szCs w:val="24"/>
+        </w:rPr>
+        <w:t>4.083 4.45e-05 ***</w:t>
+      </w:r>
+    </w:p>
+    <w:p>
+      <w:pPr>
+        <w:rPr>
+          <w:sz w:val="24"/>
+          <w:szCs w:val="24"/>
+        </w:rPr>
+      </w:pPr>
+      <w:proofErr w:type="spellStart"/>
+      <w:r>
+        <w:rPr>
+          <w:sz w:val="24"/>
+          <w:szCs w:val="24"/>
+        </w:rPr>
+        <w:t>Signif</w:t>
+      </w:r>
+      <w:proofErr w:type="spellEnd"/>
+      <w:r>
+        <w:rPr>
+          <w:sz w:val="24"/>
+          <w:szCs w:val="24"/>
+        </w:rPr>
+        <w:t xml:space="preserve">. codes:  0 ‘***’ 0.001 ‘**’ 0.01 ‘*’ 0.05 ‘.’ 0.1 </w:t>
+      </w:r>
+      <w:proofErr w:type="gramStart"/>
+      <w:r>
+        <w:rPr>
+          <w:sz w:val="24"/>
+          <w:szCs w:val="24"/>
+        </w:rPr>
+        <w:t>‘ ’</w:t>
+      </w:r>
+      <w:proofErr w:type="gramEnd"/>
+      <w:r>
+        <w:rPr>
+          <w:sz w:val="24"/>
+          <w:szCs w:val="24"/>
+        </w:rPr>
+        <w:t xml:space="preserve"> 1</w:t>
+      </w:r>
+    </w:p>
+    <w:p>
+      <w:pPr>
+        <w:rPr>
+          <w:sz w:val="24"/>
+          <w:szCs w:val="24"/>
+        </w:rPr>
+      </w:pPr>
+    </w:p>
+    <w:p>
+      <w:pPr>
+        <w:rPr>
+          <w:sz w:val="24"/>
+          <w:szCs w:val="24"/>
+        </w:rPr>
+      </w:pPr>
+      <w:r>
+        <w:rPr>
+          <w:sz w:val="24"/>
+          <w:szCs w:val="24"/>
+        </w:rPr>
+        <w:lastRenderedPageBreak/>
+        <w:t xml:space="preserve">(Dispersion parameter for </w:t>
+      </w:r>
+      <w:proofErr w:type="spellStart"/>
+      <w:r>
+        <w:rPr>
+          <w:sz w:val="24"/>
+          <w:szCs w:val="24"/>
+        </w:rPr>
+        <w:t>poisson</w:t>
+      </w:r>
+      <w:proofErr w:type="spellEnd"/>
+      <w:r>
+        <w:rPr>
+          <w:sz w:val="24"/>
+          <w:szCs w:val="24"/>
+        </w:rPr>
+        <w:t xml:space="preserve"> family taken to be 1)</w:t>
+      </w:r>
+    </w:p>
+    <w:p>
+      <w:pPr>
+        <w:rPr>
+          <w:sz w:val="24"/>
+          <w:szCs w:val="24"/>
+        </w:rPr>
+      </w:pPr>
+    </w:p>
+    <w:p>
+      <w:pPr>
+        <w:rPr>
+          <w:sz w:val="24"/>
+          <w:szCs w:val="24"/>
+        </w:rPr>
+      </w:pPr>
+      <w:r>
+        <w:rPr>
+          <w:sz w:val="24"/>
+          <w:szCs w:val="24"/>
+        </w:rPr>
+        <w:t xml:space="preserve">    Null deviance: </w:t>
+      </w:r>
+      <w:proofErr w:type="gramStart"/>
+      <w:r>
+        <w:rPr>
+          <w:sz w:val="24"/>
+          <w:szCs w:val="24"/>
+        </w:rPr>
+        <w:t>401.82  on</w:t>
+      </w:r>
+      <w:proofErr w:type="gramEnd"/>
+      <w:r>
+        <w:rPr>
+          <w:sz w:val="24"/>
+          <w:szCs w:val="24"/>
+        </w:rPr>
+        <w:t xml:space="preserve"> 202  degrees of freedom</w:t>
+      </w:r>
+    </w:p>
+    <w:p>
+      <w:pPr>
+        <w:rPr>
+          <w:sz w:val="24"/>
+          <w:szCs w:val="24"/>
+        </w:rPr>
+      </w:pPr>
+      <w:r>
+        <w:rPr>
+          <w:sz w:val="24"/>
+          <w:szCs w:val="24"/>
+        </w:rPr>
+        <w:t xml:space="preserve">Residual deviance: </w:t>
+      </w:r>
+      <w:proofErr w:type="gramStart"/>
+      <w:r>
+        <w:rPr>
+          <w:sz w:val="24"/>
+          <w:szCs w:val="24"/>
+        </w:rPr>
+        <w:t>383.79  on</w:t>
+      </w:r>
+      <w:proofErr w:type="gramEnd"/>
+      <w:r>
+        <w:rPr>
+          <w:sz w:val="24"/>
+          <w:szCs w:val="24"/>
+        </w:rPr>
+        <w:t xml:space="preserve"> 201  degrees of freedom</w:t>
+      </w:r>
+    </w:p>
+    <w:p>
+      <w:pPr>
+        <w:rPr>
+          <w:sz w:val="24"/>
+          <w:szCs w:val="24"/>
+        </w:rPr>
+      </w:pPr>
+      <w:r>
+        <w:rPr>
+          <w:sz w:val="24"/>
+          <w:szCs w:val="24"/>
+        </w:rPr>
+        <w:t xml:space="preserve">  (14 observations deleted due to missingness)</w:t>
+      </w:r>
+    </w:p>
+    <w:p>
+      <w:pPr>
+        <w:rPr>
+          <w:sz w:val="24"/>
+          <w:szCs w:val="24"/>
+        </w:rPr>
+      </w:pPr>
+      <w:r>
+        <w:rPr>
+          <w:sz w:val="24"/>
+          <w:szCs w:val="24"/>
+        </w:rPr>
+        <w:t>AIC: 791.23</w:t>
+      </w:r>
+    </w:p>
+    <w:p>
+      <w:pPr>
+        <w:rPr>
+          <w:sz w:val="24"/>
+          <w:szCs w:val="24"/>
+        </w:rPr>
+      </w:pPr>
+    </w:p>
+    <w:p>
+      <w:pPr>
+        <w:rPr>
+          <w:b/>
+          <w:bCs/>
+          <w:sz w:val="24"/>
+          <w:szCs w:val="24"/>
+        </w:rPr>
+      </w:pPr>
+      <w:r>
+        <w:rPr>
+          <w:b/>
+          <w:bCs/>
+          <w:sz w:val="24"/>
+          <w:szCs w:val="24"/>
+        </w:rPr>
+        <w:t xml:space="preserve">Code to test models from </w:t>
+      </w:r>
+      <w:proofErr w:type="gramStart"/>
+      <w:r>
+        <w:rPr>
+          <w:b/>
+          <w:bCs/>
+          <w:sz w:val="24"/>
+          <w:szCs w:val="24"/>
+        </w:rPr>
+        <w:t>Jeffery</w:t>
+      </w:r>
+      <w:proofErr w:type="gramEnd"/>
+    </w:p>
+    <w:p>
+      <w:pPr>
+        <w:pStyle w:val="PlainText"/>
+        <w:rPr>
+          <w:szCs w:val="28"/>
+        </w:rPr>
+      </w:pPr>
+      <w:r>
+        <w:rPr>
+          <w:szCs w:val="28"/>
+        </w:rPr>
+        <w:t xml:space="preserve">agr2a &lt;- </w:t>
+      </w:r>
+      <w:proofErr w:type="gramStart"/>
+      <w:r>
+        <w:rPr>
+          <w:szCs w:val="28"/>
+        </w:rPr>
+        <w:t>with(</w:t>
+      </w:r>
+      <w:proofErr w:type="spellStart"/>
+      <w:proofErr w:type="gramEnd"/>
+      <w:r>
+        <w:rPr>
+          <w:szCs w:val="28"/>
+        </w:rPr>
+        <w:t>estagr,glm</w:t>
+      </w:r>
+      <w:proofErr w:type="spellEnd"/>
+      <w:r>
+        <w:rPr>
+          <w:szCs w:val="28"/>
+        </w:rPr>
+        <w:t>(</w:t>
+      </w:r>
+      <w:proofErr w:type="spellStart"/>
+      <w:r>
+        <w:rPr>
+          <w:szCs w:val="28"/>
+        </w:rPr>
+        <w:t>mal_agr~fe_estug,family</w:t>
+      </w:r>
+      <w:proofErr w:type="spellEnd"/>
+      <w:r>
+        <w:rPr>
+          <w:szCs w:val="28"/>
+        </w:rPr>
+        <w:t>="</w:t>
+      </w:r>
+      <w:proofErr w:type="spellStart"/>
+      <w:r>
+        <w:rPr>
+          <w:szCs w:val="28"/>
+        </w:rPr>
+        <w:t>poisson</w:t>
+      </w:r>
+      <w:proofErr w:type="spellEnd"/>
+      <w:r>
+        <w:rPr>
+          <w:szCs w:val="28"/>
+        </w:rPr>
+        <w:t>",</w:t>
+      </w:r>
+      <w:proofErr w:type="spellStart"/>
+      <w:r>
+        <w:rPr>
+          <w:szCs w:val="28"/>
+        </w:rPr>
+        <w:t>na.action</w:t>
+      </w:r>
+      <w:proofErr w:type="spellEnd"/>
+      <w:r>
+        <w:rPr>
+          <w:szCs w:val="28"/>
+        </w:rPr>
+        <w:t xml:space="preserve"> ="</w:t>
+      </w:r>
+      <w:proofErr w:type="spellStart"/>
+      <w:r>
+        <w:rPr>
+          <w:szCs w:val="28"/>
+        </w:rPr>
+        <w:t>na.exclude</w:t>
+      </w:r>
+      <w:proofErr w:type="spellEnd"/>
+      <w:r>
+        <w:rPr>
+          <w:szCs w:val="28"/>
+        </w:rPr>
+        <w:t>"))</w:t>
+      </w:r>
+    </w:p>
+    <w:p>
+      <w:pPr>
+        <w:pStyle w:val="PlainText"/>
+        <w:rPr>
+          <w:szCs w:val="28"/>
+        </w:rPr>
+      </w:pPr>
+    </w:p>
+    <w:p>
+      <w:pPr>
+        <w:pStyle w:val="PlainText"/>
+        <w:rPr>
+          <w:szCs w:val="28"/>
+        </w:rPr>
+      </w:pPr>
+      <w:r>
+        <w:rPr>
+          <w:szCs w:val="28"/>
+        </w:rPr>
+        <w:t>to a model that includes a polynomial term (the square of estradiol):</w:t>
+      </w:r>
+    </w:p>
+    <w:p>
+      <w:pPr>
+        <w:pStyle w:val="PlainText"/>
+        <w:rPr>
+          <w:szCs w:val="28"/>
+        </w:rPr>
+      </w:pPr>
+    </w:p>
+    <w:p>
+      <w:pPr>
+        <w:pStyle w:val="PlainText"/>
+        <w:rPr>
+          <w:szCs w:val="28"/>
+        </w:rPr>
+      </w:pPr>
+      <w:r>
+        <w:rPr>
+          <w:szCs w:val="28"/>
+        </w:rPr>
+        <w:t xml:space="preserve">agr3a &lt;- </w:t>
+      </w:r>
+      <w:proofErr w:type="gramStart"/>
+      <w:r>
+        <w:rPr>
+          <w:szCs w:val="28"/>
+        </w:rPr>
+        <w:t>with(</w:t>
+      </w:r>
+      <w:proofErr w:type="spellStart"/>
+      <w:proofErr w:type="gramEnd"/>
+      <w:r>
+        <w:rPr>
+          <w:szCs w:val="28"/>
+        </w:rPr>
+        <w:t>estagr,glm</w:t>
+      </w:r>
+      <w:proofErr w:type="spellEnd"/>
+      <w:r>
+        <w:rPr>
+          <w:szCs w:val="28"/>
+        </w:rPr>
+        <w:t>(</w:t>
+      </w:r>
+      <w:proofErr w:type="spellStart"/>
+      <w:r>
+        <w:rPr>
+          <w:szCs w:val="28"/>
+        </w:rPr>
+        <w:t>mal_agr</w:t>
+      </w:r>
+      <w:proofErr w:type="spellEnd"/>
+      <w:r>
+        <w:rPr>
+          <w:szCs w:val="28"/>
+        </w:rPr>
+        <w:t xml:space="preserve"> ~ </w:t>
+      </w:r>
+      <w:proofErr w:type="spellStart"/>
+      <w:r>
+        <w:rPr>
+          <w:szCs w:val="28"/>
+        </w:rPr>
+        <w:t>fe_estug</w:t>
+      </w:r>
+      <w:proofErr w:type="spellEnd"/>
+      <w:r>
+        <w:rPr>
+          <w:szCs w:val="28"/>
+        </w:rPr>
+        <w:t xml:space="preserve"> + I(fe_estug^2),</w:t>
+      </w:r>
+    </w:p>
+    <w:p>
+      <w:pPr>
+        <w:pStyle w:val="PlainText"/>
+        <w:rPr>
+          <w:szCs w:val="28"/>
+        </w:rPr>
+      </w:pPr>
+      <w:r>
+        <w:rPr>
+          <w:szCs w:val="28"/>
+        </w:rPr>
+        <w:t xml:space="preserve">                         family="</w:t>
+      </w:r>
+      <w:proofErr w:type="spellStart"/>
+      <w:r>
+        <w:rPr>
+          <w:szCs w:val="28"/>
+        </w:rPr>
+        <w:t>poisson</w:t>
+      </w:r>
+      <w:proofErr w:type="spellEnd"/>
+      <w:r>
+        <w:rPr>
+          <w:szCs w:val="28"/>
+        </w:rPr>
+        <w:t>",</w:t>
+      </w:r>
+    </w:p>
+    <w:p>
+      <w:pPr>
+        <w:pStyle w:val="PlainText"/>
+        <w:rPr>
+          <w:szCs w:val="28"/>
+        </w:rPr>
+      </w:pPr>
+      <w:r>
+        <w:rPr>
+          <w:szCs w:val="28"/>
+        </w:rPr>
+        <w:t xml:space="preserve">                         </w:t>
+      </w:r>
+      <w:proofErr w:type="spellStart"/>
+      <w:proofErr w:type="gramStart"/>
+      <w:r>
+        <w:rPr>
+          <w:szCs w:val="28"/>
+        </w:rPr>
+        <w:t>na.action</w:t>
+      </w:r>
+      <w:proofErr w:type="spellEnd"/>
+      <w:proofErr w:type="gramEnd"/>
+      <w:r>
+        <w:rPr>
+          <w:szCs w:val="28"/>
+        </w:rPr>
+        <w:t xml:space="preserve"> ="</w:t>
+      </w:r>
+      <w:proofErr w:type="spellStart"/>
+      <w:r>
+        <w:rPr>
+          <w:szCs w:val="28"/>
+        </w:rPr>
+        <w:t>na.exclude</w:t>
+      </w:r>
+      <w:proofErr w:type="spellEnd"/>
+      <w:r>
+        <w:rPr>
+          <w:szCs w:val="28"/>
+        </w:rPr>
+        <w:t>"))</w:t>
+      </w:r>
+    </w:p>
+    <w:p>
+      <w:pPr>
+        <w:pStyle w:val="PlainText"/>
+        <w:rPr>
+          <w:szCs w:val="28"/>
+        </w:rPr>
+      </w:pPr>
+    </w:p>
+    <w:p>
+      <w:pPr>
+        <w:pStyle w:val="PlainText"/>
+        <w:rPr>
+          <w:szCs w:val="28"/>
+        </w:rPr>
+      </w:pPr>
+      <w:r>
+        <w:rPr>
+          <w:szCs w:val="28"/>
+        </w:rPr>
+        <w:t>And then compare these two models to see if the more complex model (agr3a) provides a significantly better fit:</w:t>
+      </w:r>
+    </w:p>
+    <w:p>
+      <w:pPr>
+        <w:pStyle w:val="PlainText"/>
+        <w:rPr>
+          <w:szCs w:val="28"/>
+        </w:rPr>
+      </w:pPr>
+    </w:p>
+    <w:p>
+      <w:pPr>
+        <w:pStyle w:val="PlainText"/>
+        <w:rPr>
+          <w:szCs w:val="28"/>
+        </w:rPr>
+      </w:pPr>
+      <w:proofErr w:type="spellStart"/>
+      <w:proofErr w:type="gramStart"/>
+      <w:r>
+        <w:rPr>
+          <w:szCs w:val="28"/>
+        </w:rPr>
+        <w:t>anova</w:t>
+      </w:r>
+      <w:proofErr w:type="spellEnd"/>
+      <w:r>
+        <w:rPr>
+          <w:szCs w:val="28"/>
+        </w:rPr>
+        <w:t>(</w:t>
+      </w:r>
+      <w:proofErr w:type="gramEnd"/>
+      <w:r>
+        <w:rPr>
+          <w:szCs w:val="28"/>
+        </w:rPr>
+        <w:t>agr3a, agr2a, test = "</w:t>
+      </w:r>
+      <w:proofErr w:type="spellStart"/>
+      <w:r>
+        <w:rPr>
+          <w:szCs w:val="28"/>
+        </w:rPr>
+        <w:t>Chisq</w:t>
+      </w:r>
+      <w:proofErr w:type="spellEnd"/>
+      <w:r>
+        <w:rPr>
+          <w:szCs w:val="28"/>
+        </w:rPr>
+        <w:t>")</w:t>
+      </w:r>
+    </w:p>
+    <w:p>
+      <w:pPr>
+        <w:pStyle w:val="PlainText"/>
+        <w:rPr>
+          <w:szCs w:val="28"/>
+        </w:rPr>
+      </w:pPr>
+    </w:p>
+    <w:p>
+      <w:pPr>
+        <w:pStyle w:val="PlainText"/>
+        <w:rPr>
+          <w:szCs w:val="28"/>
+        </w:rPr>
+      </w:pPr>
+      <w:r>
+        <w:rPr>
+          <w:szCs w:val="28"/>
+        </w:rPr>
+        <w:t>if the p-value of the output is less than 0.05, the more complex model is sufficiently better than the simpler model. If the p-value is above 0.05, the complex model is not sufficiently better, and you would stick with the simpler model, agr2a.</w:t>
+      </w:r>
+    </w:p>
+    <w:p>
+      <w:pPr>
+        <w:pStyle w:val="PlainText"/>
+        <w:rPr>
+          <w:szCs w:val="28"/>
+        </w:rPr>
+      </w:pPr>
+    </w:p>
+    <w:p>
+      <w:pPr>
+        <w:rPr>
+          <w:sz w:val="24"/>
+          <w:szCs w:val="24"/>
+        </w:rPr>
+      </w:pPr>
+      <w:r>
+        <w:rPr>
+          <w:sz w:val="24"/>
+          <w:szCs w:val="24"/>
+        </w:rPr>
+        <w:t>for specific female</w:t>
+      </w:r>
+    </w:p>
+    <w:p>
+      <w:pPr>
+        <w:pStyle w:val="PlainText"/>
+      </w:pPr>
+      <w:proofErr w:type="spellStart"/>
+      <w:r>
+        <w:t>agr_fb</w:t>
+      </w:r>
+      <w:proofErr w:type="spellEnd"/>
+      <w:r>
+        <w:t xml:space="preserve"> &lt;- </w:t>
+      </w:r>
+      <w:proofErr w:type="gramStart"/>
+      <w:r>
+        <w:t>with(</w:t>
+      </w:r>
+      <w:proofErr w:type="spellStart"/>
+      <w:proofErr w:type="gramEnd"/>
+      <w:r>
+        <w:t>estagr</w:t>
+      </w:r>
+      <w:proofErr w:type="spellEnd"/>
+      <w:r>
+        <w:t>[</w:t>
+      </w:r>
+      <w:proofErr w:type="spellStart"/>
+      <w:r>
+        <w:t>estagr$id</w:t>
+      </w:r>
+      <w:proofErr w:type="spellEnd"/>
+      <w:r>
+        <w:t xml:space="preserve"> == "b", ],</w:t>
+      </w:r>
+    </w:p>
+    <w:p>
+      <w:pPr>
+        <w:pStyle w:val="PlainText"/>
+      </w:pPr>
+      <w:r>
+        <w:t xml:space="preserve">               </w:t>
+      </w:r>
+      <w:proofErr w:type="spellStart"/>
+      <w:proofErr w:type="gramStart"/>
+      <w:r>
+        <w:t>glm</w:t>
+      </w:r>
+      <w:proofErr w:type="spellEnd"/>
+      <w:r>
+        <w:t>(</w:t>
+      </w:r>
+      <w:proofErr w:type="spellStart"/>
+      <w:proofErr w:type="gramEnd"/>
+      <w:r>
+        <w:t>mal_agr</w:t>
+      </w:r>
+      <w:proofErr w:type="spellEnd"/>
+      <w:r>
+        <w:t xml:space="preserve"> ~ </w:t>
+      </w:r>
+      <w:proofErr w:type="spellStart"/>
+      <w:r>
+        <w:t>fe_estug</w:t>
+      </w:r>
+      <w:proofErr w:type="spellEnd"/>
+      <w:r>
+        <w:t>,</w:t>
+      </w:r>
+    </w:p>
+    <w:p>
+      <w:pPr>
+        <w:pStyle w:val="PlainText"/>
+      </w:pPr>
+      <w:r>
+        <w:t xml:space="preserve">                   family = "</w:t>
+      </w:r>
+      <w:proofErr w:type="spellStart"/>
+      <w:r>
+        <w:t>poisson</w:t>
+      </w:r>
+      <w:proofErr w:type="spellEnd"/>
+      <w:r>
+        <w:t>",</w:t>
+      </w:r>
+    </w:p>
+    <w:p>
+      <w:pPr>
+        <w:pStyle w:val="PlainText"/>
+      </w:pPr>
+      <w:r>
+        <w:t xml:space="preserve">                   </w:t>
+      </w:r>
+      <w:proofErr w:type="spellStart"/>
+      <w:proofErr w:type="gramStart"/>
+      <w:r>
+        <w:t>na.action</w:t>
+      </w:r>
+      <w:proofErr w:type="spellEnd"/>
+      <w:proofErr w:type="gramEnd"/>
+      <w:r>
+        <w:t xml:space="preserve"> = "</w:t>
+      </w:r>
+      <w:proofErr w:type="spellStart"/>
+      <w:r>
+        <w:t>na.exclude</w:t>
+      </w:r>
+      <w:proofErr w:type="spellEnd"/>
+      <w:r>
+        <w:t>"))</w:t>
+      </w:r>
+    </w:p>
+    <w:p>
+      <w:pPr>
+        <w:pStyle w:val="PlainText"/>
+      </w:pPr>
+    </w:p>
+    <w:p>
+      <w:pPr>
+        <w:pStyle w:val="PlainText"/>
+      </w:pPr>
+    </w:p>
+    <w:p>
+      <w:pPr>
+        <w:pStyle w:val="PlainText"/>
+      </w:pPr>
+      <w:r>
+        <w:t>Or, if you want to include the squared value of estradiol in the model:</w:t>
+      </w:r>
+    </w:p>
+    <w:p>
+      <w:pPr>
+        <w:pStyle w:val="PlainText"/>
+      </w:pPr>
+    </w:p>
+    <w:p>
+      <w:pPr>
+        <w:pStyle w:val="PlainText"/>
+      </w:pPr>
+      <w:proofErr w:type="spellStart"/>
+      <w:r>
+        <w:t>agr_fb</w:t>
+      </w:r>
+      <w:proofErr w:type="spellEnd"/>
+      <w:r>
+        <w:t xml:space="preserve"> &lt;- </w:t>
+      </w:r>
+      <w:proofErr w:type="gramStart"/>
+      <w:r>
+        <w:t>with(</w:t>
+      </w:r>
+      <w:proofErr w:type="spellStart"/>
+      <w:proofErr w:type="gramEnd"/>
+      <w:r>
+        <w:t>estagr</w:t>
+      </w:r>
+      <w:proofErr w:type="spellEnd"/>
+      <w:r>
+        <w:t>[</w:t>
+      </w:r>
+      <w:proofErr w:type="spellStart"/>
+      <w:r>
+        <w:t>estagr$id</w:t>
+      </w:r>
+      <w:proofErr w:type="spellEnd"/>
+      <w:r>
+        <w:t xml:space="preserve"> == "b", ],</w:t>
+      </w:r>
+    </w:p>
+    <w:p>
+      <w:pPr>
+        <w:pStyle w:val="PlainText"/>
+      </w:pPr>
+      <w:r>
+        <w:t xml:space="preserve">               </w:t>
+      </w:r>
+      <w:proofErr w:type="spellStart"/>
+      <w:proofErr w:type="gramStart"/>
+      <w:r>
+        <w:t>glm</w:t>
+      </w:r>
+      <w:proofErr w:type="spellEnd"/>
+      <w:r>
+        <w:t>(</w:t>
+      </w:r>
+      <w:proofErr w:type="spellStart"/>
+      <w:proofErr w:type="gramEnd"/>
+      <w:r>
+        <w:t>mal_agr</w:t>
+      </w:r>
+      <w:proofErr w:type="spellEnd"/>
+      <w:r>
+        <w:t xml:space="preserve"> ~ </w:t>
+      </w:r>
+      <w:proofErr w:type="spellStart"/>
+      <w:r>
+        <w:t>fe_estug</w:t>
+      </w:r>
+      <w:proofErr w:type="spellEnd"/>
+      <w:r>
+        <w:t xml:space="preserve"> + I(fe_estug^2),</w:t>
+      </w:r>
+    </w:p>
+    <w:p>
+      <w:pPr>
+        <w:pStyle w:val="PlainText"/>
+      </w:pPr>
+      <w:r>
+        <w:t xml:space="preserve">                   family = "</w:t>
+      </w:r>
+      <w:proofErr w:type="spellStart"/>
+      <w:r>
+        <w:t>poisson</w:t>
+      </w:r>
+      <w:proofErr w:type="spellEnd"/>
+      <w:r>
+        <w:t>",</w:t>
+      </w:r>
+    </w:p>
+    <w:p>
+      <w:pPr>
+        <w:pStyle w:val="PlainText"/>
+      </w:pPr>
+      <w:r>
+        <w:t xml:space="preserve">                   </w:t>
+      </w:r>
+      <w:proofErr w:type="spellStart"/>
+      <w:proofErr w:type="gramStart"/>
+      <w:r>
+        <w:t>na.action</w:t>
+      </w:r>
+      <w:proofErr w:type="spellEnd"/>
+      <w:proofErr w:type="gramEnd"/>
+      <w:r>
+        <w:t xml:space="preserve"> = "</w:t>
+      </w:r>
+      <w:proofErr w:type="spellStart"/>
+      <w:r>
+        <w:t>na.exclude</w:t>
+      </w:r>
+      <w:proofErr w:type="spellEnd"/>
+      <w:r>
+        <w:t>"))</w:t>
+      </w:r>
+    </w:p>
+    <w:p>
+      <w:pPr>
+        <w:pStyle w:val="PlainText"/>
+      </w:pPr>
+    </w:p>
+    <w:p>
+      <w:pPr>
+        <w:rPr>
+          <w:sz w:val="24"/>
+          <w:szCs w:val="24"/>
+        </w:rPr>
+      </w:pPr>
     </w:p>
     <w:sectPr>
       <w:pgSz w:w="15840" w:h="12240" w:orient="landscape"/>
@@ -1518,6 +4025,7 @@
   <w:style w:type="character" w:default="1" w:styleId="DefaultParagraphFont">
     <w:name w:val="Default Paragraph Font"/>
     <w:uiPriority w:val="1"/>
+    <w:semiHidden/>
     <w:unhideWhenUsed/>
   </w:style>
   <w:style w:type="table" w:default="1" w:styleId="TableNormal">
@@ -1540,6 +4048,36 @@
     <w:uiPriority w:val="99"/>
     <w:semiHidden/>
     <w:unhideWhenUsed/>
+  </w:style>
+  <w:style w:type="paragraph" w:styleId="PlainText">
+    <w:name w:val="Plain Text"/>
+    <w:basedOn w:val="Normal"/>
+    <w:link w:val="PlainTextChar"/>
+    <w:uiPriority w:val="99"/>
+    <w:semiHidden/>
+    <w:unhideWhenUsed/>
+    <w:rsid w:val="004F1391"/>
+    <w:pPr>
+      <w:spacing w:after="0" w:line="240" w:lineRule="auto"/>
+    </w:pPr>
+    <w:rPr>
+      <w:rFonts w:ascii="Garamond" w:hAnsi="Garamond"/>
+      <w:sz w:val="28"/>
+      <w:szCs w:val="21"/>
+    </w:rPr>
+  </w:style>
+  <w:style w:type="character" w:customStyle="1" w:styleId="PlainTextChar">
+    <w:name w:val="Plain Text Char"/>
+    <w:basedOn w:val="DefaultParagraphFont"/>
+    <w:link w:val="PlainText"/>
+    <w:uiPriority w:val="99"/>
+    <w:semiHidden/>
+    <w:rsid w:val="004F1391"/>
+    <w:rPr>
+      <w:rFonts w:ascii="Garamond" w:hAnsi="Garamond"/>
+      <w:sz w:val="28"/>
+      <w:szCs w:val="21"/>
+    </w:rPr>
   </w:style>
 </w:styles>
 </file>

</xml_diff>

<commit_message>
Working with all_females_a file
</commit_message>
<xml_diff>
--- a/Behavior and physiology stat files/estagr file showing creation of fe_estug.docx
+++ b/Behavior and physiology stat files/estagr file showing creation of fe_estug.docx
@@ -3331,6 +3331,233 @@
         <w:rPr>
           <w:szCs w:val="28"/>
         </w:rPr>
+        <w:t>Analysis of Deviance Table</w:t>
+      </w:r>
+    </w:p>
+    <w:p>
+      <w:pPr>
+        <w:pStyle w:val="PlainText"/>
+        <w:rPr>
+          <w:szCs w:val="28"/>
+        </w:rPr>
+      </w:pPr>
+    </w:p>
+    <w:p>
+      <w:pPr>
+        <w:pStyle w:val="PlainText"/>
+        <w:rPr>
+          <w:szCs w:val="28"/>
+        </w:rPr>
+      </w:pPr>
+      <w:r>
+        <w:rPr>
+          <w:szCs w:val="28"/>
+        </w:rPr>
+        <w:t xml:space="preserve">Model 1: </w:t>
+      </w:r>
+      <w:proofErr w:type="spellStart"/>
+      <w:r>
+        <w:rPr>
+          <w:szCs w:val="28"/>
+        </w:rPr>
+        <w:t>mal_agr</w:t>
+      </w:r>
+      <w:proofErr w:type="spellEnd"/>
+      <w:r>
+        <w:rPr>
+          <w:szCs w:val="28"/>
+        </w:rPr>
+        <w:t xml:space="preserve"> ~ </w:t>
+      </w:r>
+      <w:proofErr w:type="spellStart"/>
+      <w:r>
+        <w:rPr>
+          <w:szCs w:val="28"/>
+        </w:rPr>
+        <w:t>fe_estug</w:t>
+      </w:r>
+      <w:proofErr w:type="spellEnd"/>
+      <w:r>
+        <w:rPr>
+          <w:szCs w:val="28"/>
+        </w:rPr>
+        <w:t xml:space="preserve"> + I(fe_estug^2)</w:t>
+      </w:r>
+    </w:p>
+    <w:p>
+      <w:pPr>
+        <w:pStyle w:val="PlainText"/>
+        <w:rPr>
+          <w:szCs w:val="28"/>
+        </w:rPr>
+      </w:pPr>
+      <w:r>
+        <w:rPr>
+          <w:szCs w:val="28"/>
+        </w:rPr>
+        <w:t xml:space="preserve">Model 2: </w:t>
+      </w:r>
+      <w:proofErr w:type="spellStart"/>
+      <w:r>
+        <w:rPr>
+          <w:szCs w:val="28"/>
+        </w:rPr>
+        <w:t>mal_agr</w:t>
+      </w:r>
+      <w:proofErr w:type="spellEnd"/>
+      <w:r>
+        <w:rPr>
+          <w:szCs w:val="28"/>
+        </w:rPr>
+        <w:t xml:space="preserve"> ~ </w:t>
+      </w:r>
+      <w:proofErr w:type="spellStart"/>
+      <w:r>
+        <w:rPr>
+          <w:szCs w:val="28"/>
+        </w:rPr>
+        <w:t>fe_estug</w:t>
+      </w:r>
+      <w:proofErr w:type="spellEnd"/>
+    </w:p>
+    <w:p>
+      <w:pPr>
+        <w:pStyle w:val="PlainText"/>
+        <w:rPr>
+          <w:szCs w:val="28"/>
+        </w:rPr>
+      </w:pPr>
+      <w:r>
+        <w:rPr>
+          <w:szCs w:val="28"/>
+        </w:rPr>
+        <w:t xml:space="preserve">  </w:t>
+      </w:r>
+      <w:proofErr w:type="spellStart"/>
+      <w:r>
+        <w:rPr>
+          <w:szCs w:val="28"/>
+        </w:rPr>
+        <w:t>Resid</w:t>
+      </w:r>
+      <w:proofErr w:type="spellEnd"/>
+      <w:r>
+        <w:rPr>
+          <w:szCs w:val="28"/>
+        </w:rPr>
+        <w:t xml:space="preserve">. Df </w:t>
+      </w:r>
+      <w:proofErr w:type="spellStart"/>
+      <w:r>
+        <w:rPr>
+          <w:szCs w:val="28"/>
+        </w:rPr>
+        <w:t>Resid</w:t>
+      </w:r>
+      <w:proofErr w:type="spellEnd"/>
+      <w:r>
+        <w:rPr>
+          <w:szCs w:val="28"/>
+        </w:rPr>
+        <w:t xml:space="preserve">. Dev </w:t>
+      </w:r>
+      <w:proofErr w:type="gramStart"/>
+      <w:r>
+        <w:rPr>
+          <w:szCs w:val="28"/>
+        </w:rPr>
+        <w:t>Df  Deviance</w:t>
+      </w:r>
+      <w:proofErr w:type="gramEnd"/>
+      <w:r>
+        <w:rPr>
+          <w:szCs w:val="28"/>
+        </w:rPr>
+        <w:t xml:space="preserve"> </w:t>
+      </w:r>
+      <w:proofErr w:type="spellStart"/>
+      <w:r>
+        <w:rPr>
+          <w:szCs w:val="28"/>
+        </w:rPr>
+        <w:t>Pr</w:t>
+      </w:r>
+      <w:proofErr w:type="spellEnd"/>
+      <w:r>
+        <w:rPr>
+          <w:szCs w:val="28"/>
+        </w:rPr>
+        <w:t>(&gt;Chi)</w:t>
+      </w:r>
+    </w:p>
+    <w:p>
+      <w:pPr>
+        <w:pStyle w:val="PlainText"/>
+        <w:rPr>
+          <w:szCs w:val="28"/>
+        </w:rPr>
+      </w:pPr>
+      <w:r>
+        <w:rPr>
+          <w:szCs w:val="28"/>
+        </w:rPr>
+        <w:t xml:space="preserve">1       200     383.74                      </w:t>
+      </w:r>
+    </w:p>
+    <w:p>
+      <w:pPr>
+        <w:pStyle w:val="PlainText"/>
+        <w:rPr>
+          <w:szCs w:val="28"/>
+        </w:rPr>
+      </w:pPr>
+      <w:r>
+        <w:rPr>
+          <w:szCs w:val="28"/>
+        </w:rPr>
+        <w:t xml:space="preserve">2       201     383.79 -1 -0.051959   </w:t>
+      </w:r>
+      <w:proofErr w:type="gramStart"/>
+      <w:r>
+        <w:rPr>
+          <w:szCs w:val="28"/>
+          <w:highlight w:val="yellow"/>
+        </w:rPr>
+        <w:t>0.8197</w:t>
+      </w:r>
+      <w:r>
+        <w:rPr>
+          <w:szCs w:val="28"/>
+        </w:rPr>
+        <w:t xml:space="preserve">  stick</w:t>
+      </w:r>
+      <w:proofErr w:type="gramEnd"/>
+      <w:r>
+        <w:rPr>
+          <w:szCs w:val="28"/>
+        </w:rPr>
+        <w:t xml:space="preserve"> with the simpler model</w:t>
+      </w:r>
+    </w:p>
+    <w:p>
+      <w:pPr>
+        <w:pStyle w:val="PlainText"/>
+        <w:rPr>
+          <w:szCs w:val="28"/>
+        </w:rPr>
+      </w:pPr>
+    </w:p>
+    <w:p>
+      <w:pPr>
+        <w:pStyle w:val="PlainText"/>
+        <w:rPr>
+          <w:szCs w:val="28"/>
+        </w:rPr>
+      </w:pPr>
+      <w:r>
+        <w:rPr>
+          <w:szCs w:val="28"/>
+        </w:rPr>
         <w:t>if the p-value of the output is less than 0.05, the more complex model is sufficiently better than the simpler model. If the p-value is above 0.05, the complex model is not sufficiently better, and you would stick with the simpler model, agr2a.</w:t>
       </w:r>
     </w:p>
@@ -3388,7 +3615,13 @@
       </w:r>
       <w:proofErr w:type="spellEnd"/>
       <w:r>
-        <w:t xml:space="preserve"> == "b", ],</w:t>
+        <w:t xml:space="preserve"> == "b</w:t>
+      </w:r>
+      <w:r>
+        <w:t>m</w:t>
+      </w:r>
+      <w:r>
+        <w:t>", ],</w:t>
       </w:r>
     </w:p>
     <w:p>

</xml_diff>